<commit_message>
link logutout,profile,homepage to routes
</commit_message>
<xml_diff>
--- a/documents/דוח סטטוס.docx
+++ b/documents/דוח סטטוס.docx
@@ -550,7 +550,7 @@
               <w:szCs w:val="36"/>
               <w:rtl/>
             </w:rPr>
-            <w:t xml:space="preserve">    -  שם</w:t>
+            <w:t xml:space="preserve">      שם</w:t>
           </w:r>
           <w:r>
             <w:rPr>
@@ -623,7 +623,7 @@
               <w:szCs w:val="36"/>
               <w:rtl/>
             </w:rPr>
-            <w:t xml:space="preserve"> -  שם</w:t>
+            <w:t xml:space="preserve">   שם</w:t>
           </w:r>
           <w:r>
             <w:rPr>
@@ -1491,15 +1491,13 @@
           <w:szCs w:val="24"/>
         </w:rPr>
       </w:pPr>
-      <w:proofErr w:type="spellStart"/>
-      <w:r>
-        <w:rPr>
-          <w:sz w:val="24"/>
-          <w:szCs w:val="24"/>
-        </w:rPr>
-        <w:t>Css</w:t>
-      </w:r>
-      <w:proofErr w:type="spellEnd"/>
+      <w:r>
+        <w:rPr>
+          <w:sz w:val="24"/>
+          <w:szCs w:val="24"/>
+        </w:rPr>
+        <w:t>CSS</w:t>
+      </w:r>
     </w:p>
     <w:p>
       <w:pPr>
@@ -1518,7 +1516,34 @@
           <w:sz w:val="24"/>
           <w:szCs w:val="24"/>
         </w:rPr>
-        <w:t>bootstrap</w:t>
+        <w:t>B</w:t>
+      </w:r>
+      <w:r>
+        <w:rPr>
+          <w:sz w:val="24"/>
+          <w:szCs w:val="24"/>
+        </w:rPr>
+        <w:t>ootstrap</w:t>
+      </w:r>
+    </w:p>
+    <w:p>
+      <w:pPr>
+        <w:pStyle w:val="a3"/>
+        <w:numPr>
+          <w:ilvl w:val="0"/>
+          <w:numId w:val="3"/>
+        </w:numPr>
+        <w:rPr>
+          <w:sz w:val="24"/>
+          <w:szCs w:val="24"/>
+        </w:rPr>
+      </w:pPr>
+      <w:r>
+        <w:rPr>
+          <w:sz w:val="24"/>
+          <w:szCs w:val="24"/>
+        </w:rPr>
+        <w:t>redux</w:t>
       </w:r>
     </w:p>
     <w:p>
@@ -4388,6 +4413,7 @@
     <w:rsid w:val="00BE5BAF"/>
     <w:rsid w:val="00D20047"/>
     <w:rsid w:val="00D9030E"/>
+    <w:rsid w:val="00E25F3B"/>
     <w:rsid w:val="00EC53C9"/>
   </w:rsids>
   <m:mathPr>

</xml_diff>